<commit_message>
New translations clinic staff interview guide_v2.docx (Xhosa)
</commit_message>
<xml_diff>
--- a/translations/parenttext_5day_south_africa/xh/xh_Clinic staff interview guide_V2.docx
+++ b/translations/parenttext_5day_south_africa/xh/xh_Clinic staff interview guide_V2.docx
@@ -14,7 +14,7 @@
         <w:pStyle w:val="P68B1DB1-Normal1"/>
       </w:pPr>
       <w:r>
-        <w:t xml:space="preserve">Appendix 4: SWIFT Qualitative Interview Guide: Clinic staff</w:t>
+        <w:t xml:space="preserve">ISihlomelo sesi-4: ISikhokelo soDliwano-ndlebe oluseMgangathweni se-SWIFT: Abasebenzi basekliniki</w:t>
       </w:r>
     </w:p>
     <w:p>
@@ -448,7 +448,7 @@
         <w:pStyle w:val="P68B1DB1-Normal2"/>
       </w:pPr>
       <w:r>
-        <w:t xml:space="preserve">Briefing: </w:t>
+        <w:t xml:space="preserve">Ingxelo: </w:t>
       </w:r>
     </w:p>
     <w:p>
@@ -464,7 +464,7 @@
         <w:pStyle w:val="P68B1DB1-Normal3"/>
       </w:pPr>
       <w:r>
-        <w:t xml:space="preserve">Thank the interviewee for making the time to attend the interview. </w:t>
+        <w:t xml:space="preserve">Bulela abantu ebebesenziwa udliwano-ndlebe ngokwenza ixesha lokuzimasa udliwano-ndlebe. </w:t>
       </w:r>
     </w:p>
     <w:p>
@@ -480,7 +480,7 @@
         <w:pStyle w:val="P68B1DB1-Normal4"/>
       </w:pPr>
       <w:r>
-        <w:t xml:space="preserve">Thank you for participating in this interview. It will take about 30 minutes. I will need to record this conversation, with your permission, so that we can listen to your contributions at a later stage. However, all your responses will remain confidential and will only be viewed by the research team. </w:t>
+        <w:t xml:space="preserve">Enkosi ngokuthatha inxaxheba kolu dliwano-ndlebe. Kuya kuthatha malunga nemizuzu engamashumi amathathu. I will need to record this conversation, with your permission, so that we can listen to your contributions at a later stage. Nangona kunjalo, zonke iimpendulo zakho ziya kuba yimfihlo ngokupheleleyo kwaye ziya kujongwa kuphela liqela lophando. </w:t>
       </w:r>
     </w:p>
     <w:p>
@@ -496,7 +496,7 @@
         <w:pStyle w:val="P68B1DB1-Normal4"/>
       </w:pPr>
       <w:r>
-        <w:t xml:space="preserve">There are no right or wrong answers. We are simply interested in learning about your experiences of how we implemented the ParentText WhatsApp programme, so that we can understand what did and didn’t work.</w:t>
+        <w:t xml:space="preserve">Akukho zimpendulo zichanekileyo okanye ezingachanekanga. Sinomdla nje wokufunda malunga namava akho ngendlela esiphumeze ngayo inkqubo ye-ParentText ku-WhatsApp, ukuze siqonde ukuba yintoni esebenzileyo kunye nengasebenzanga.</w:t>
       </w:r>
     </w:p>
     <w:p>
@@ -527,7 +527,7 @@
         <w:pStyle w:val="P68B1DB1-Normal4"/>
       </w:pPr>
       <w:r>
-        <w:t xml:space="preserve">Please remember that you are able to leave this interview at any time if you would like to, or you can choose not to answer any questions that you don’t want to respond to, for any reason. If you decide at a later stage that you would like your contribution to be removed from the study, you can contact the research team by email up until the [date to be determined]. After this point we would have started to share our findings.  Before you sign the consent form, do you have any questions? </w:t>
+        <w:t xml:space="preserve">Nceda ukhumbule ukuba uyakwazi ukuyishiya le ngxoxo nangaliphi na ixesha ukuba uyafuna, okanye ungakhetha ukungaphenduli nayiphi na imibuzo ongafuniyo ukuyiphendula, nangasiphi na isizathu. Ukuba uthatha isgqibo sekumva sokuba ungathanda igalelo lakho lisuswe koluphononongo, ungaqhagamshelana neqela lophando nge-imeyile kude kube [ngumhla oza kumiselwa]. After this point we would have started to share our findings.  Ngaphambi kokuba utyikitye ifomu yemvume, ingaba unayo nayiphi na imibuzo? </w:t>
       </w:r>
     </w:p>
     <w:p>
@@ -547,7 +547,7 @@
         <w:pStyle w:val="P68B1DB1-Normal5"/>
       </w:pPr>
       <w:r>
-        <w:t xml:space="preserve">At this point, ask them to sign the consent form </w:t>
+        <w:t xml:space="preserve">Kweli nqanaba, bacele batyikitye ifomu yemvume </w:t>
       </w:r>
     </w:p>
     <w:p>
@@ -560,7 +560,7 @@
         <w:pStyle w:val="P68B1DB1-Normal4"/>
       </w:pPr>
       <w:r>
-        <w:t xml:space="preserve">Thanks again for participating in this interview. Please let me know if any of my questions are confusing.</w:t>
+        <w:t xml:space="preserve">Enkosi kwakhona ngokuthatha inxaxheba kolu dliwano-ndlebe. Nceda undazise ukuba nayiphi na imibuzo yam iyakubhida.</w:t>
       </w:r>
     </w:p>
     <w:p>
@@ -588,7 +588,7 @@
         <w:rPr>
           <w:i w:val="1"/>
         </w:rPr>
-        <w:t xml:space="preserve">please ensure you probe on all of the below questions</w:t>
+        <w:t xml:space="preserve">nceda uqinisekise ukuba ubuza kuyo yonke le mibuzo ingezantsi</w:t>
       </w:r>
       <w:r>
         <w:t>]</w:t>
@@ -619,7 +619,7 @@
         <w:pStyle w:val="P68B1DB1-Normal2"/>
       </w:pPr>
       <w:r>
-        <w:t xml:space="preserve">Recruitment and encouragement.</w:t>
+        <w:t xml:space="preserve">Ukufuna kunye nokukhuthaza.</w:t>
       </w:r>
     </w:p>
     <w:p>
@@ -643,7 +643,7 @@
         <w:pStyle w:val="P68B1DB1-Normal5"/>
       </w:pPr>
       <w:r>
-        <w:t xml:space="preserve">I’d like to begin by asking you about your experience of the way patients heard about the ParentText programme. </w:t>
+        <w:t xml:space="preserve">Ndingathanda ukuqala ngokukubuza malunga namava akho endlela izigulane ezeva ngayo ngenkqubo ye-ParentText. </w:t>
       </w:r>
     </w:p>
     <w:p>
@@ -690,7 +690,7 @@
         <w:pStyle w:val="P68B1DB1-Normal5"/>
       </w:pPr>
       <w:r>
-        <w:t xml:space="preserve">Probe: What did you like about the posters? How do you think they could be improved?</w:t>
+        <w:t xml:space="preserve">Buza: Yintoni oyithandileyo malunga neepowusta? Ucinga ukuba zingaphuculwa njani?</w:t>
       </w:r>
     </w:p>
     <w:p>
@@ -709,7 +709,7 @@
         <w:pStyle w:val="P68B1DB1-Normal5"/>
       </w:pPr>
       <w:r>
-        <w:t xml:space="preserve">Probe: What did you think of the number of posters that were up? Where else do you think we should have put posters in clinics?</w:t>
+        <w:t xml:space="preserve">Buza: Ubucinga ntoni ngenani leepowusta ebezixhonywe phezulu? Where else do you think we should have put posters in clinics?</w:t>
       </w:r>
     </w:p>
     <w:p>
@@ -728,7 +728,7 @@
         <w:pStyle w:val="P68B1DB1-Normal5"/>
       </w:pPr>
       <w:r>
-        <w:t xml:space="preserve">Probe: What did patients say about the posters? Did they mention seeing the posters or say anything else about the posters? </w:t>
+        <w:t xml:space="preserve">Buza: Ziye zathini izigulane malunga neepowusta? Did they mention seeing the posters or say anything else about the posters? </w:t>
       </w:r>
     </w:p>
     <w:p>
@@ -775,7 +775,7 @@
         <w:pStyle w:val="P68B1DB1-Normal5"/>
       </w:pPr>
       <w:r>
-        <w:t xml:space="preserve">Probe: Which parts felt easy? What did you find difficult?</w:t>
+        <w:t xml:space="preserve">Buza: Zeziphi iindawo ebezivakala zilula? Yintoni oyifumene inzima?</w:t>
       </w:r>
     </w:p>
     <w:p>
@@ -794,7 +794,7 @@
         <w:pStyle w:val="P68B1DB1-Normal5"/>
       </w:pPr>
       <w:r>
-        <w:t xml:space="preserve">Probe: How much time did it take to encourage patients? How did you find fitting it into your patient load and other work responsibilities? </w:t>
+        <w:t xml:space="preserve">Buza: Kuthathe ixesha elingakanani ukukhuthaza izigulane? Uyifumene ingena njani kumthwalo wakho wezigulane kunye namanye amaxanduva omsebenzi? </w:t>
       </w:r>
     </w:p>
     <w:p>
@@ -813,7 +813,7 @@
         <w:pStyle w:val="P68B1DB1-Normal5"/>
       </w:pPr>
       <w:r>
-        <w:t xml:space="preserve">Probe: How did patients respond to the encouragement? Did they find it clear enough? Did it give them enough information? If not, how should we amend the script?</w:t>
+        <w:t xml:space="preserve">Buza: Izigulane zisabele njani kukhuthazo? Ingaba bayifumanise icacile ngokwaneleyo? Ingaba ibanikeze ulwazi olwaneleyo? Ukuba akunjalo, kufuneka siwulungise njani umbhalo?</w:t>
       </w:r>
     </w:p>
     <w:p>
@@ -832,7 +832,7 @@
         <w:pStyle w:val="P68B1DB1-Normal5"/>
       </w:pPr>
       <w:r>
-        <w:t xml:space="preserve">Probe: When you mentioned the programme, did any patients make the connection between your encouragement and seeing a poster about ParentText? </w:t>
+        <w:t xml:space="preserve">Buza: Xa ubukhankanya inkqubo, ingaba zikhona izigulane eziye zadibanisa inkuthazo yakho kunye nokubona ipowusta emalunga ne-ParentText? </w:t>
       </w:r>
     </w:p>
     <w:p>
@@ -851,7 +851,7 @@
         <w:pStyle w:val="P68B1DB1-Normal5"/>
       </w:pPr>
       <w:r>
-        <w:t xml:space="preserve">Probe: What do you think about the overall need for the encouragement component? Did you find it useful/necessary?</w:t>
+        <w:t xml:space="preserve">Buza: Ucinga ntoni malunga nemfuneko epheleleyo yecandelo lokukhuthaza? Ingaba uyifumene iluncedo/iyimfuneko?</w:t>
       </w:r>
     </w:p>
     <w:p>
@@ -899,7 +899,7 @@
         <w:pStyle w:val="P68B1DB1-Normal5"/>
       </w:pPr>
       <w:r>
-        <w:t xml:space="preserve">Probe: How did you find not being able to tell patients about the program in the non-encouragement week? </w:t>
+        <w:t xml:space="preserve">Buza: Ukufumanise kunjani ukungakwazi ukuxelela izigulane malunga nale nkqubo kwiveki yokungakhuthazi? </w:t>
       </w:r>
     </w:p>
     <w:p>
@@ -918,7 +918,7 @@
         <w:pStyle w:val="P68B1DB1-Normal5"/>
       </w:pPr>
       <w:r>
-        <w:t xml:space="preserve">No judgement, did you tell anyone about the program in the non-encouragement week?</w:t>
+        <w:t xml:space="preserve">Akukho kwahlulela, ingaba ukhona nabani na omxeleleyo malunga nenkqubo kwiveki yokungakhuthazi?</w:t>
       </w:r>
     </w:p>
     <w:p>
@@ -937,7 +937,7 @@
         <w:pStyle w:val="P68B1DB1-Normal5"/>
       </w:pPr>
       <w:r>
-        <w:t xml:space="preserve">Probe: In the non-encouragement weeks, did you have any patients asking you about the programme? How did you handle that?</w:t>
+        <w:t xml:space="preserve">Buza: Kwiiveki zokungakhuthazi, ingaba zikhona izigulane ezikubuzileyo malunga nenkqubo? Uyiphethe njani loo nto?</w:t>
       </w:r>
     </w:p>
     <w:p>
@@ -989,7 +989,7 @@
         <w:pStyle w:val="P68B1DB1-Normal2"/>
       </w:pPr>
       <w:r>
-        <w:t xml:space="preserve">B. The ParentText programme. </w:t>
+        <w:t xml:space="preserve">B. Inkqubo ye-ParentText. </w:t>
       </w:r>
     </w:p>
     <w:p>
@@ -1003,7 +1003,7 @@
         <w:pStyle w:val="P68B1DB1-Normal5"/>
       </w:pPr>
       <w:r>
-        <w:t xml:space="preserve">Now I’d like to ask you about the ParentText programme itself. </w:t>
+        <w:t xml:space="preserve">Ngoku ndingathanda ukukubuza malunga nenkqubo ye-ParentText ngokwayo. </w:t>
       </w:r>
     </w:p>
     <w:p>
@@ -1021,7 +1021,7 @@
         <w:pStyle w:val="P68B1DB1-Normal4"/>
       </w:pPr>
       <w:r>
-        <w:t xml:space="preserve">Could you tell me what you think your overall sense of the patients’ overall interest in ParentText was? What did they say or do that made you think this?</w:t>
+        <w:t xml:space="preserve">Could you tell me what you think your overall sense of the patients’ overall interest in ParentText was? Batheni okanye benze ntoni ekwenze ucinge ngolu hlobo?</w:t>
       </w:r>
     </w:p>
     <w:p>
@@ -1039,7 +1039,7 @@
         <w:pStyle w:val="P68B1DB1-Normal4"/>
       </w:pPr>
       <w:r>
-        <w:t xml:space="preserve">When seeing your patients again, did you receive any feedback from them about the programme?</w:t>
+        <w:t xml:space="preserve">Xa ubona izigulane zakho kwakhona, ingaba uye wafumana nayiphi na impendulo evela kuzo malunga nenkqubo?</w:t>
       </w:r>
     </w:p>
     <w:p>
@@ -1057,7 +1057,7 @@
         <w:pStyle w:val="P68B1DB1-Normal5"/>
       </w:pPr>
       <w:r>
-        <w:t xml:space="preserve">If yes: What did they say? Did they like the program? What didn’t they like about it?</w:t>
+        <w:t xml:space="preserve">Ukuba ewe: Batheni? Ingaba bayithandile inkqubo? Yintoni abangayithandanga ngayo?</w:t>
       </w:r>
     </w:p>
     <w:p>
@@ -1077,7 +1077,7 @@
         <w:pStyle w:val="P68B1DB1-Normal5"/>
       </w:pPr>
       <w:r>
-        <w:t xml:space="preserve">Did any of them speak specifically to you about the ‘keeping your child safe’ module? Was there any additional support you needed to give them?</w:t>
+        <w:t xml:space="preserve">Ingaba abanye babo bakhe bathetha nawe ngokuthe ngqo malunga nemodyuli 'yokugcina umntwana wakho ekhuselekile’? Was there any additional support you needed to give them?</w:t>
       </w:r>
     </w:p>
     <w:p>
@@ -1095,7 +1095,7 @@
         <w:pStyle w:val="P68B1DB1-Normal4"/>
       </w:pPr>
       <w:r>
-        <w:t xml:space="preserve">Did you go through the programme yourself as a parent/caregiver? If yes, what did you think of it?</w:t>
+        <w:t xml:space="preserve">Ingaba uye wayingenela le nkqubo ngokwakho njengomzali/umnonopheli? Ukuba ewe, ubucinga ntoni ngayo?</w:t>
       </w:r>
     </w:p>
     <w:p>
@@ -1114,7 +1114,7 @@
         <w:pStyle w:val="P68B1DB1-Normal5"/>
       </w:pPr>
       <w:r>
-        <w:t xml:space="preserve">Probe: What do you like about it?</w:t>
+        <w:t xml:space="preserve">Buza: Uthanda ntoni ngayo?</w:t>
       </w:r>
     </w:p>
     <w:p>
@@ -1133,7 +1133,7 @@
         <w:pStyle w:val="P68B1DB1-Normal5"/>
       </w:pPr>
       <w:r>
-        <w:t xml:space="preserve">Probe: What do you think could be improved? Do you feel like it was missing anything e.g. in terms of content or referrals?</w:t>
+        <w:t xml:space="preserve">Buza: Ucinga ukuba yintoni enokuphuculwa? Ingaba ubuvakalelwa ukuba ikhona into eyiphosileyo umz. ngokomxholo okanye ukuthunyelwa?</w:t>
       </w:r>
     </w:p>
     <w:p>
@@ -1152,7 +1152,7 @@
         <w:pStyle w:val="P68B1DB1-Normal5"/>
       </w:pPr>
       <w:r>
-        <w:t xml:space="preserve">Probe: Did you do 1 module or 2? What did you think of the second module?</w:t>
+        <w:t xml:space="preserve">Buza: Ingaba wenze imodyuli enye okanye ezimbini? Ucinge ntoni ngemodyuli yesibini?</w:t>
         <w:br w:type="textWrapping"/>
       </w:r>
     </w:p>
@@ -1192,10 +1192,10 @@
         <w:rPr>
           <w:i w:val="1"/>
         </w:rPr>
-        <w:t>Probe</w:t>
-      </w:r>
-      <w:r>
-        <w:t xml:space="preserve">: May I ask who it was, not their name, but their relationship to you? Do you know if they joined? Did they share anything with you about the program?</w:t>
+        <w:t>Buza</w:t>
+      </w:r>
+      <w:r>
+        <w:t xml:space="preserve">: Ndicela ukubuza ukuba ibingubani, hayi igama lakhe, kodwa ubudlelwane bakhe kuwe? Ingaba uyayazi ukuba ujoyinile na? Ingaba ikhona nantoni na ababelane nawe ngayo malunga nenkqubo?</w:t>
       </w:r>
     </w:p>
     <w:p>
@@ -1209,7 +1209,7 @@
         <w:pStyle w:val="P68B1DB1-Normal4"/>
       </w:pPr>
       <w:r>
-        <w:t xml:space="preserve">5. Did you speak to any colleagues about the program? If so, what were the types of things people were commenting on?</w:t>
+        <w:t xml:space="preserve">5. Ingaba uye wathetha kunye nabo nabaphi na oogxa bakho malunga nenkqubo? Ukuba kunjalo, zeziphi iintlobo zezinto abantu ebebephawula kuzo?</w:t>
       </w:r>
       <w:r>
         <w:rPr>
@@ -1229,7 +1229,7 @@
         <w:pStyle w:val="P68B1DB1-Normal2"/>
       </w:pPr>
       <w:r>
-        <w:t xml:space="preserve">C. Intervention sustainability. </w:t>
+        <w:t xml:space="preserve">C. Ungenelelo lozinzo. </w:t>
       </w:r>
     </w:p>
     <w:p>
@@ -1261,7 +1261,7 @@
         <w:pStyle w:val="P68B1DB1-Normal4"/>
       </w:pPr>
       <w:r>
-        <w:t xml:space="preserve">Firstly, do you think we should? Do you think there is a need for this programme? </w:t>
+        <w:t xml:space="preserve">Okokuqala, ucinga ukuba sifanele? Ingaba ucinga ukuba ikhona imfuneko yale nkqubo? </w:t>
       </w:r>
     </w:p>
     <w:p>
@@ -1280,7 +1280,7 @@
         <w:pStyle w:val="P68B1DB1-Normal5"/>
       </w:pPr>
       <w:r>
-        <w:t xml:space="preserve">Probe: What makes you say that? What is your overall sense of interest in ParentText?</w:t>
+        <w:t xml:space="preserve">Buza : Yintoni ebangela uthethe lonto? Uthini umdla wakho ngokubanzi kwiParentText?</w:t>
         <w:br w:type="textWrapping"/>
       </w:r>
     </w:p>
@@ -1299,7 +1299,7 @@
         <w:pStyle w:val="P68B1DB1-Normal4"/>
       </w:pPr>
       <w:r>
-        <w:t xml:space="preserve">What do you think about the fact that the intervention is promoted in clinics? </w:t>
+        <w:t xml:space="preserve">Ucinga ntoni malunga nobunyani bokuba ungenelelo lukhuthazwa ezikliniki? </w:t>
       </w:r>
     </w:p>
     <w:p>
@@ -1318,7 +1318,7 @@
         <w:pStyle w:val="P68B1DB1-Normal5"/>
       </w:pPr>
       <w:r>
-        <w:t xml:space="preserve">Probe: Should nurses be the ones to encourage? If not, who? </w:t>
+        <w:t xml:space="preserve">Buza: Kufuneka abongikazi ibe ngabo abakhuthazayo? Ukuba akunjalo, ngubani? </w:t>
       </w:r>
     </w:p>
     <w:p>
@@ -1337,7 +1337,7 @@
         <w:pStyle w:val="P68B1DB1-Normal5"/>
       </w:pPr>
       <w:r>
-        <w:t xml:space="preserve">Probe: Where else do you think this program should be advertised? </w:t>
+        <w:t xml:space="preserve">Buza: Ucinga ukuba le nkqubo ifanele ukupapashwa phi?</w:t>
       </w:r>
     </w:p>
     <w:p>
@@ -1356,7 +1356,7 @@
         <w:pStyle w:val="P68B1DB1-Normal5"/>
       </w:pPr>
       <w:r>
-        <w:t xml:space="preserve">Probe: Are there better ways to get parents/caregivers attention without increasing the cost too much?</w:t>
+        <w:t xml:space="preserve">Buza: ingaba zikhona iindlela ezingcono zokufumana ingqwalasela yabazali/abanonopheli ngaphandle kokunyusa iindleko kakhulu?</w:t>
         <w:br w:type="textWrapping"/>
       </w:r>
     </w:p>
@@ -1375,7 +1375,7 @@
         <w:pStyle w:val="P68B1DB1-Normal4"/>
       </w:pPr>
       <w:r>
-        <w:t xml:space="preserve">We placed this study in a clinic which meant that nurses were able to do the encouragement; in rolling this out do you think the encouragement component of the study is important to parents signing up to the programme? </w:t>
+        <w:t xml:space="preserve">Olu phononongo silubeke kwikliniki nto leyo ethetha ukuba abongikazi bakwazile ukwenza inkuthazo; ekuqaliseni oku ingaba ucinga ukuba icandelo lenkuthazo yolu phando ibalulekile kubazali ababhalisela le nkqubo? </w:t>
       </w:r>
     </w:p>
     <w:p>
@@ -1394,7 +1394,7 @@
         <w:pStyle w:val="P68B1DB1-Normal5"/>
       </w:pPr>
       <w:r>
-        <w:t xml:space="preserve">Probe: Why do you think so?</w:t>
+        <w:t xml:space="preserve">Buza: Kutheni ucinga njalo nje?</w:t>
         <w:br w:type="textWrapping"/>
       </w:r>
     </w:p>
@@ -1413,7 +1413,7 @@
         <w:pStyle w:val="P68B1DB1-Normal4"/>
       </w:pPr>
       <w:r>
-        <w:t xml:space="preserve">Do you think it’s important to encourage patients to sign up to the programme or do you think the posters are enough to get their attention?</w:t>
+        <w:t xml:space="preserve">Ingaba ucinga ukuba kubalulekile ukukhuthaza izigulane ukuba zibhalisele inkqubo okanye ucinga ukuba iipowusta zanele ukuba zitsale umdla wabo?</w:t>
       </w:r>
     </w:p>
     <w:p>
@@ -1431,7 +1431,7 @@
         <w:pStyle w:val="P68B1DB1-Normal5"/>
       </w:pPr>
       <w:r>
-        <w:t xml:space="preserve">Probe: How else do you think we could get their attention in a clinic setting?</w:t>
+        <w:t xml:space="preserve">Buza: Ucinga yeyiphi enye indlela esingatsala ngayo umdla wabo kwindawo yasekliniki?</w:t>
       </w:r>
     </w:p>
     <w:p>
@@ -1452,7 +1452,7 @@
         <w:rPr>
           <w:i w:val="1"/>
         </w:rPr>
-        <w:t xml:space="preserve">Probe: How could we get their attention in other settings? E.g. schools, taxi ranks</w:t>
+        <w:t xml:space="preserve">Buza: Singayitsala njani imidla yabo kwezinye iindawo? Umz. izikolo, iirenki zeeteksi</w:t>
       </w:r>
       <w:r>
         <w:t xml:space="preserve"> </w:t>
@@ -1474,7 +1474,7 @@
         <w:pStyle w:val="P68B1DB1-Normal4"/>
       </w:pPr>
       <w:r>
-        <w:t xml:space="preserve">What is your impression of nurses being the encouragers for this intervention?  Do you think it is a) feasible and b) realistic to continue to ask nurses to promote the programme during their routine consultations with patients? Why/why not for a) and b)?</w:t>
+        <w:t xml:space="preserve">What is your impression of nurses being the encouragers for this intervention?  Ingaba ucinga ukuba a) kuyenzeka kwaye b) kusengqiqweni ukuqhubeka nokucela abongikazi ukuba bakhuthaze inkqubo ngexesha lothethwano lwabo lwesiqhelo nezigulane? Kutheni/kutheni kungenjalo ku-a) kunye no-b)?</w:t>
         <w:br w:type="textWrapping"/>
       </w:r>
     </w:p>
@@ -1489,7 +1489,7 @@
         <w:pStyle w:val="P68B1DB1-Normal2"/>
       </w:pPr>
       <w:r>
-        <w:t xml:space="preserve">D. Potential for digital interventions. </w:t>
+        <w:t xml:space="preserve">D. Kunokubakho ungenelelo lwe dijithali. </w:t>
       </w:r>
     </w:p>
     <w:p>
@@ -1503,7 +1503,7 @@
         <w:pStyle w:val="P68B1DB1-Normal5"/>
       </w:pPr>
       <w:r>
-        <w:t xml:space="preserve">The next few questions are about your thoughts around the potential for digital/online/virtual interventions.</w:t>
+        <w:t xml:space="preserve">Imibuzo embalwa elandelayo imalunga neengcinga zakho ngokujikeleza okunokwenzeka kwiingenelelo zedijithali/ze-intanethi/ze-virtual.</w:t>
       </w:r>
     </w:p>
     <w:p>
@@ -1523,7 +1523,7 @@
         <w:pStyle w:val="P68B1DB1-Normal4"/>
       </w:pPr>
       <w:r>
-        <w:t xml:space="preserve">Based on your experience with the ParentText programme – What do you think about a purely digital intervention like this? Do you think it can help people in your community? Why/Why not?</w:t>
+        <w:t xml:space="preserve">Ngokusekelwe kumava akho ngenkqubo ye-ParentText – Ucinga ntoni ngongenelelo oluthe ngqo lwedijithali olufana nolu? Ingaba ucinga ukuba inokunceda abantu kwindawo ohlala kuyo? Kutheni/Kutheni kungenjalo?</w:t>
       </w:r>
     </w:p>
     <w:p>
@@ -1539,7 +1539,7 @@
         <w:pStyle w:val="P68B1DB1-Normal4"/>
       </w:pPr>
       <w:r>
-        <w:t xml:space="preserve">2. Which services provided in-person do you think a digital platform like this could be useful for?  </w:t>
+        <w:t xml:space="preserve">2. Zeziphi iinkonzo ezibonelelwe emntwini ocinga ukuba iqonga ledijithali elifana neli linokuba luncedo kuzo?  </w:t>
       </w:r>
     </w:p>
     <w:p>
@@ -1554,7 +1554,7 @@
         <w:pStyle w:val="P68B1DB1-Normal4"/>
       </w:pPr>
       <w:r>
-        <w:t xml:space="preserve">3. In your work with patients, are there non-medical issues which come up in your appointments with them that you think can be supported digitally like this program is doing for parenting? </w:t>
+        <w:t xml:space="preserve">3. Kumsebenzi wakho kunye nezigulane, ingaba ikhona imiba engeyiyo eyezonyango ethi qatha ekudibaneni kwakho nabo ocinga ukuba inokuxhaswa ngokwedijithali njengoko le nkqubo isenza kubazali? </w:t>
       </w:r>
     </w:p>
     <w:p>
@@ -1582,7 +1582,7 @@
         <w:pStyle w:val="P68B1DB1-Normal2"/>
       </w:pPr>
       <w:r>
-        <w:t>Debriefing</w:t>
+        <w:t>Ingxoxo</w:t>
       </w:r>
     </w:p>
     <w:p>
@@ -1597,7 +1597,7 @@
         <w:pStyle w:val="P68B1DB1-Normal5"/>
       </w:pPr>
       <w:r>
-        <w:t xml:space="preserve">Thank you for your contributions so far. We will be finishing the interview soon; I just have two more questions.</w:t>
+        <w:t xml:space="preserve">Enkosi ngegalelo lakho ukuza kuthi ga ngoku. Sizakuligqiba kungekudala olu dliwano-ndlebe, ndinemibuzo emibini nje kuphela.</w:t>
       </w:r>
     </w:p>
     <w:p>
@@ -1616,7 +1616,7 @@
         <w:pStyle w:val="P68B1DB1-Normal4"/>
       </w:pPr>
       <w:r>
-        <w:t xml:space="preserve">Is there anything else you want us to know about that we didn’t ask? Anything else to share?</w:t>
+        <w:t xml:space="preserve">Is there anything else you want us to know about that we didn’t ask? Ingaba ikhona enye into onokwabelana ngayo?</w:t>
       </w:r>
     </w:p>
     <w:p>
@@ -1634,7 +1634,7 @@
         <w:pStyle w:val="P68B1DB1-Normal4"/>
       </w:pPr>
       <w:r>
-        <w:t xml:space="preserve">Do you have any questions for me?</w:t>
+        <w:t xml:space="preserve">Ingaba unayo nayiphi na imibuzo kum?</w:t>
       </w:r>
     </w:p>
     <w:p>
@@ -1648,13 +1648,13 @@
         <w:pStyle w:val="P68B1DB1-Normal4"/>
       </w:pPr>
       <w:r>
-        <w:t xml:space="preserve">Was there anything that made you feel a bit unsettled while doing this interview that you would like us to refer you to support for? (</w:t>
+        <w:t xml:space="preserve">Ingaba ikhona into ekwenze waziva ungonwabanga ngelixa usenza olu dliwano-ndlebe engakwenza ufune ukuba sikuthumele kwinkxaso? (</w:t>
       </w:r>
       <w:r>
         <w:rPr>
           <w:i w:val="1"/>
         </w:rPr>
-        <w:t xml:space="preserve">if they become visibly unsettled then speak directly to a referral for that</w:t>
+        <w:t xml:space="preserve">ukuba babonakala bengazinzanga ngoko thetha ngqo nomthumeli ngaloo nto</w:t>
       </w:r>
       <w:r>
         <w:t>).</w:t>
@@ -1685,7 +1685,7 @@
           <w:b w:val="1"/>
           <w:i w:val="1"/>
         </w:rPr>
-        <w:t xml:space="preserve">We’ve come to the end of our interview</w:t>
+        <w:t xml:space="preserve">Sifikelele esiphelweni sodliwano-ndlebe lwethu</w:t>
       </w:r>
       <w:r>
         <w:t xml:space="preserve">. </w:t>
@@ -1695,7 +1695,7 @@
           <w:b w:val="1"/>
           <w:i w:val="1"/>
         </w:rPr>
-        <w:t xml:space="preserve">Thanks again for taking the time to come speak with us today. I know you’re busy. Your responses have been very helpful! </w:t>
+        <w:t xml:space="preserve">Enkosi kwakhona ngokuthatha ixesha lokuza uzothetha nathi namhlanje. Ndiyayazi ukuba uxakekile. Iimpendulo zakho zibeluncedo kakhulu! </w:t>
       </w:r>
     </w:p>
     <w:p/>

</xml_diff>